<commit_message>
Most of CAD completed
</commit_message>
<xml_diff>
--- a/Parts list.docx
+++ b/Parts list.docx
@@ -359,15 +359,93 @@
         <w:spacing w:line="240" w:lineRule="auto"/>
         <w:rPr>
           <w:rFonts w:ascii="Times New Roman" w:hAnsi="Times New Roman" w:cs="Times New Roman"/>
-          <w:lang w:val="en-US"/>
-        </w:rPr>
-      </w:pPr>
-      <w:r>
-        <w:rPr>
-          <w:rFonts w:ascii="Times New Roman" w:hAnsi="Times New Roman" w:cs="Times New Roman"/>
-          <w:lang w:val="en-US"/>
-        </w:rPr>
-        <w:t xml:space="preserve">Gear </w:t>
+          <w:strike/>
+          <w:lang w:val="en-US"/>
+        </w:rPr>
+      </w:pPr>
+      <w:r>
+        <w:rPr>
+          <w:rFonts w:ascii="Times New Roman" w:hAnsi="Times New Roman" w:cs="Times New Roman"/>
+          <w:strike/>
+          <w:lang w:val="en-US"/>
+        </w:rPr>
+        <w:t>Gear</w:t>
+      </w:r>
+    </w:p>
+    <w:p>
+      <w:pPr>
+        <w:spacing w:line="240" w:lineRule="auto"/>
+        <w:rPr>
+          <w:rStyle w:val="Hyperlink"/>
+          <w:rFonts w:ascii="Times New Roman" w:hAnsi="Times New Roman" w:cs="Times New Roman"/>
+          <w:lang w:val="en-US"/>
+        </w:rPr>
+      </w:pPr>
+      <w:r>
+        <w:rPr>
+          <w:rFonts w:ascii="Times New Roman" w:hAnsi="Times New Roman" w:cs="Times New Roman"/>
+          <w:lang w:val="en-US"/>
+        </w:rPr>
+        <w:fldChar w:fldCharType="begin"/>
+      </w:r>
+      <w:r>
+        <w:rPr>
+          <w:rFonts w:ascii="Times New Roman" w:hAnsi="Times New Roman" w:cs="Times New Roman"/>
+          <w:lang w:val="en-US"/>
+        </w:rPr>
+        <w:instrText>HYPERLINK "https://uk.rs-online.com/web/p/ball-bearings/1440834"</w:instrText>
+      </w:r>
+      <w:r>
+        <w:rPr>
+          <w:rFonts w:ascii="Times New Roman" w:hAnsi="Times New Roman" w:cs="Times New Roman"/>
+          <w:lang w:val="en-US"/>
+        </w:rPr>
+      </w:r>
+      <w:r>
+        <w:rPr>
+          <w:rFonts w:ascii="Times New Roman" w:hAnsi="Times New Roman" w:cs="Times New Roman"/>
+          <w:lang w:val="en-US"/>
+        </w:rPr>
+        <w:fldChar w:fldCharType="separate"/>
+      </w:r>
+      <w:r>
+        <w:rPr>
+          <w:rStyle w:val="Hyperlink"/>
+          <w:rFonts w:ascii="Times New Roman" w:hAnsi="Times New Roman" w:cs="Times New Roman"/>
+          <w:lang w:val="en-US"/>
+        </w:rPr>
+        <w:t>bearing</w:t>
+      </w:r>
+      <w:r>
+        <w:rPr>
+          <w:rStyle w:val="Hyperlink"/>
+          <w:rFonts w:ascii="Times New Roman" w:hAnsi="Times New Roman" w:cs="Times New Roman"/>
+          <w:lang w:val="en-US"/>
+        </w:rPr>
+        <w:t xml:space="preserve"> </w:t>
+      </w:r>
+    </w:p>
+    <w:p>
+      <w:pPr>
+        <w:spacing w:line="240" w:lineRule="auto"/>
+        <w:rPr>
+          <w:rFonts w:ascii="Times New Roman" w:hAnsi="Times New Roman" w:cs="Times New Roman"/>
+          <w:lang w:val="en-US"/>
+        </w:rPr>
+      </w:pPr>
+      <w:r>
+        <w:rPr>
+          <w:rFonts w:ascii="Times New Roman" w:hAnsi="Times New Roman" w:cs="Times New Roman"/>
+          <w:lang w:val="en-US"/>
+        </w:rPr>
+        <w:fldChar w:fldCharType="end"/>
+      </w:r>
+      <w:r>
+        <w:rPr>
+          <w:rFonts w:ascii="Times New Roman" w:hAnsi="Times New Roman" w:cs="Times New Roman"/>
+          <w:lang w:val="en-US"/>
+        </w:rPr>
+        <w:t>bearing housing (3D print)</w:t>
       </w:r>
     </w:p>
     <w:p>
@@ -391,6 +469,13 @@
           <w:lang w:val="en-US"/>
         </w:rPr>
         <w:t xml:space="preserve"> Drilling</w:t>
+      </w:r>
+      <w:r>
+        <w:rPr>
+          <w:rFonts w:ascii="Times New Roman" w:hAnsi="Times New Roman" w:cs="Times New Roman"/>
+          <w:lang w:val="en-US"/>
+        </w:rPr>
+        <w:t>, 3D printing</w:t>
       </w:r>
     </w:p>
     <w:p>
@@ -486,12 +571,6 @@
           <w:rFonts w:ascii="Times New Roman" w:hAnsi="Times New Roman" w:cs="Times New Roman"/>
           <w:lang w:val="en-US"/>
         </w:rPr>
-      </w:r>
-      <w:r>
-        <w:rPr>
-          <w:rFonts w:ascii="Times New Roman" w:hAnsi="Times New Roman" w:cs="Times New Roman"/>
-          <w:lang w:val="en-US"/>
-        </w:rPr>
         <w:fldChar w:fldCharType="separate"/>
       </w:r>
       <w:r>
@@ -657,12 +736,6 @@
           <w:lang w:val="en-US"/>
         </w:rPr>
         <w:instrText xml:space="preserve"> HYPERLINK "https://www.amazon.co.uk/mpu6050/s?k=mpu6050" </w:instrText>
-      </w:r>
-      <w:r>
-        <w:rPr>
-          <w:rFonts w:ascii="Times New Roman" w:hAnsi="Times New Roman" w:cs="Times New Roman"/>
-          <w:lang w:val="en-US"/>
-        </w:rPr>
       </w:r>
       <w:r>
         <w:rPr>

</xml_diff>